<commit_message>
Pushing index update with assignment 4.2
</commit_message>
<xml_diff>
--- a/module-3/anderson_BuildingAWebpage,Part3_3_3.docx
+++ b/module-3/anderson_BuildingAWebpage,Part3_3_3.docx
@@ -5,13 +5,13 @@
     <w:p>
       <w:r>
         <w:drawing>
-          <wp:anchor distT="0" distB="0" distL="114300" distR="114300" simplePos="0" relativeHeight="251659264" behindDoc="0" locked="0" layoutInCell="1" allowOverlap="1" wp14:anchorId="1424C783" wp14:editId="50B19342">
+          <wp:anchor distT="0" distB="0" distL="114300" distR="114300" simplePos="0" relativeHeight="251659264" behindDoc="0" locked="0" layoutInCell="1" allowOverlap="1" wp14:anchorId="1424C783" wp14:editId="5FD45423">
             <wp:simplePos x="0" y="0"/>
             <wp:positionH relativeFrom="margin">
-              <wp:posOffset>441960</wp:posOffset>
+              <wp:align>left</wp:align>
             </wp:positionH>
             <wp:positionV relativeFrom="paragraph">
-              <wp:posOffset>5153660</wp:posOffset>
+              <wp:posOffset>2890520</wp:posOffset>
             </wp:positionV>
             <wp:extent cx="3443605" cy="2971165"/>
             <wp:effectExtent l="0" t="0" r="4445" b="635"/>
@@ -24,7 +24,7 @@
               <a:graphicData uri="http://schemas.openxmlformats.org/drawingml/2006/picture">
                 <pic:pic xmlns:pic="http://schemas.openxmlformats.org/drawingml/2006/picture">
                   <pic:nvPicPr>
-                    <pic:cNvPr id="652003469" name=""/>
+                    <pic:cNvPr id="652003469" name="Picture 1"/>
                     <pic:cNvPicPr/>
                   </pic:nvPicPr>
                   <pic:blipFill>
@@ -62,18 +62,18 @@
       </w:r>
       <w:r>
         <w:drawing>
-          <wp:anchor distT="0" distB="0" distL="114300" distR="114300" simplePos="0" relativeHeight="251658240" behindDoc="0" locked="0" layoutInCell="1" allowOverlap="1" wp14:anchorId="07E3521B" wp14:editId="25D3FD85">
+          <wp:anchor distT="0" distB="0" distL="114300" distR="114300" simplePos="0" relativeHeight="251660288" behindDoc="0" locked="0" layoutInCell="1" allowOverlap="1" wp14:anchorId="2CC00E66" wp14:editId="0EEABAEC">
             <wp:simplePos x="0" y="0"/>
-            <wp:positionH relativeFrom="column">
-              <wp:posOffset>-15240</wp:posOffset>
+            <wp:positionH relativeFrom="margin">
+              <wp:align>right</wp:align>
             </wp:positionH>
             <wp:positionV relativeFrom="paragraph">
-              <wp:posOffset>2783840</wp:posOffset>
+              <wp:posOffset>967740</wp:posOffset>
             </wp:positionV>
-            <wp:extent cx="3695700" cy="2968625"/>
-            <wp:effectExtent l="0" t="0" r="0" b="3175"/>
+            <wp:extent cx="5943600" cy="2777490"/>
+            <wp:effectExtent l="0" t="0" r="0" b="3810"/>
             <wp:wrapSquare wrapText="bothSides"/>
-            <wp:docPr id="2137025269" name="Picture 1" descr="A screenshot of a computer&#10;&#10;AI-generated content may be incorrect."/>
+            <wp:docPr id="1041293101" name="Picture 1" descr="A screenshot of a computer&#10;&#10;AI-generated content may be incorrect."/>
             <wp:cNvGraphicFramePr>
               <a:graphicFrameLocks xmlns:a="http://schemas.openxmlformats.org/drawingml/2006/main" noChangeAspect="1"/>
             </wp:cNvGraphicFramePr>
@@ -81,7 +81,7 @@
               <a:graphicData uri="http://schemas.openxmlformats.org/drawingml/2006/picture">
                 <pic:pic xmlns:pic="http://schemas.openxmlformats.org/drawingml/2006/picture">
                   <pic:nvPicPr>
-                    <pic:cNvPr id="2137025269" name="Picture 1" descr="A screenshot of a computer&#10;&#10;AI-generated content may be incorrect."/>
+                    <pic:cNvPr id="1041293101" name="Picture 1" descr="A screenshot of a computer&#10;&#10;AI-generated content may be incorrect."/>
                     <pic:cNvPicPr/>
                   </pic:nvPicPr>
                   <pic:blipFill>
@@ -99,7 +99,7 @@
                   <pic:spPr>
                     <a:xfrm>
                       <a:off x="0" y="0"/>
-                      <a:ext cx="3695700" cy="2968625"/>
+                      <a:ext cx="5943600" cy="2777490"/>
                     </a:xfrm>
                     <a:prstGeom prst="rect">
                       <a:avLst/>
@@ -123,10 +123,10 @@
       </w:hyperlink>
       <w:r>
         <w:drawing>
-          <wp:inline distT="0" distB="0" distL="0" distR="0" wp14:anchorId="3BC89842" wp14:editId="498FF045">
+          <wp:inline distT="0" distB="0" distL="0" distR="0" wp14:anchorId="72274703" wp14:editId="772C55F4">
             <wp:extent cx="3749040" cy="2214577"/>
             <wp:effectExtent l="0" t="0" r="3810" b="0"/>
-            <wp:docPr id="137737370" name="Picture 1"/>
+            <wp:docPr id="137737370" name="Picture 1" descr="A screenshot of a web page&#10;&#10;AI-generated content may be incorrect."/>
             <wp:cNvGraphicFramePr>
               <a:graphicFrameLocks xmlns:a="http://schemas.openxmlformats.org/drawingml/2006/main" noChangeAspect="1"/>
             </wp:cNvGraphicFramePr>
@@ -134,7 +134,7 @@
               <a:graphicData uri="http://schemas.openxmlformats.org/drawingml/2006/picture">
                 <pic:pic xmlns:pic="http://schemas.openxmlformats.org/drawingml/2006/picture">
                   <pic:nvPicPr>
-                    <pic:cNvPr id="137737370" name=""/>
+                    <pic:cNvPr id="137737370" name="Picture 1" descr="A screenshot of a web page&#10;&#10;AI-generated content may be incorrect."/>
                     <pic:cNvPicPr/>
                   </pic:nvPicPr>
                   <pic:blipFill>

</xml_diff>